<commit_message>
Progress made on the project so far!
</commit_message>
<xml_diff>
--- a/Plan.docx
+++ b/Plan.docx
@@ -15,7 +15,15 @@
     </w:p>
     <w:p>
       <w:r>
-        <w:t>This project focuses on creating a timbre-based composition for piano and electronics, avoiding symbolic approaches. The workflow involves generating "unwanted" piano music, fragmenting it using content-aware methods, enriching it with sounds retrieved via the Freesound API, and developing spectral techniques to integrate piano materials with electronic textures.</w:t>
+        <w:t xml:space="preserve">This project focuses on creating a timbre-based composition for piano and electronics, avoiding symbolic approaches. The workflow involves generating "unwanted" piano music, fragmenting it using content-aware methods, enriching it with sounds retrieved via the </w:t>
+      </w:r>
+      <w:proofErr w:type="spellStart"/>
+      <w:r>
+        <w:t>Freesound</w:t>
+      </w:r>
+      <w:proofErr w:type="spellEnd"/>
+      <w:r>
+        <w:t xml:space="preserve"> API, and developing spectral techniques to integrate piano materials with electronic textures.</w:t>
       </w:r>
     </w:p>
     <w:p/>
@@ -73,7 +81,15 @@
     </w:p>
     <w:p>
       <w:r>
-        <w:t xml:space="preserve">  - Generate multiple versions if necessary to find the most "cheesy" result.</w:t>
+        <w:t xml:space="preserve">  - Generate multiple versions if necessary to find the </w:t>
+      </w:r>
+      <w:proofErr w:type="gramStart"/>
+      <w:r>
+        <w:t>most "cheesy"</w:t>
+      </w:r>
+      <w:proofErr w:type="gramEnd"/>
+      <w:r>
+        <w:t xml:space="preserve"> result.</w:t>
       </w:r>
     </w:p>
     <w:p/>
@@ -100,7 +116,20 @@
     </w:p>
     <w:p>
       <w:r>
-        <w:t xml:space="preserve">  1. **Onset Detection**: Split at note or chord changes (e.g., using `librosa.onset.onset_detect`).</w:t>
+        <w:t xml:space="preserve">  1. **Onset Detection**: Split at note or chord changes (e.g., using `</w:t>
+      </w:r>
+      <w:proofErr w:type="spellStart"/>
+      <w:proofErr w:type="gramStart"/>
+      <w:r>
+        <w:t>librosa.onset</w:t>
+      </w:r>
+      <w:proofErr w:type="gramEnd"/>
+      <w:r>
+        <w:t>.onset_detect</w:t>
+      </w:r>
+      <w:proofErr w:type="spellEnd"/>
+      <w:r>
+        <w:t>`).</w:t>
       </w:r>
     </w:p>
     <w:p>
@@ -120,12 +149,33 @@
     </w:p>
     <w:p>
       <w:r>
-        <w:t xml:space="preserve">  5. **Harmonic vs. Percussive Decomposition**: Separate harmonic and percussive components (e.g., HPSS in `librosa`).</w:t>
-      </w:r>
-    </w:p>
-    <w:p>
-      <w:r>
-        <w:t xml:space="preserve">  6. **Silence Detection**: Split at pauses or low-energy regions (e.g., `pydub.silence.detect_nonsilent`).</w:t>
+        <w:t xml:space="preserve">  5. **Harmonic vs. Percussive Decomposition**: Separate harmonic and percussive components (e.g., HPSS in `</w:t>
+      </w:r>
+      <w:proofErr w:type="spellStart"/>
+      <w:r>
+        <w:t>librosa</w:t>
+      </w:r>
+      <w:proofErr w:type="spellEnd"/>
+      <w:r>
+        <w:t>`).</w:t>
+      </w:r>
+    </w:p>
+    <w:p>
+      <w:r>
+        <w:t xml:space="preserve">  6. **Silence Detection**: Split at pauses or low-energy regions (e.g., `</w:t>
+      </w:r>
+      <w:proofErr w:type="spellStart"/>
+      <w:proofErr w:type="gramStart"/>
+      <w:r>
+        <w:t>pydub.silence</w:t>
+      </w:r>
+      <w:proofErr w:type="gramEnd"/>
+      <w:r>
+        <w:t>.detect_nonsilent</w:t>
+      </w:r>
+      <w:proofErr w:type="spellEnd"/>
+      <w:r>
+        <w:t>`).</w:t>
       </w:r>
     </w:p>
     <w:p>
@@ -145,12 +195,44 @@
     </w:p>
     <w:p>
       <w:r>
-        <w:t xml:space="preserve">  - Python libraries: `Librosa`, `Essentia`, `madmom`, or `pydub`.</w:t>
-      </w:r>
-    </w:p>
-    <w:p>
-      <w:r>
-        <w:t xml:space="preserve">  - Spectral analysis tools like Sonic Visualiser for manual refinement.</w:t>
+        <w:t xml:space="preserve">  - Python libraries: `</w:t>
+      </w:r>
+      <w:proofErr w:type="spellStart"/>
+      <w:r>
+        <w:t>Librosa</w:t>
+      </w:r>
+      <w:proofErr w:type="spellEnd"/>
+      <w:r>
+        <w:t>`, `Essentia`, `</w:t>
+      </w:r>
+      <w:proofErr w:type="spellStart"/>
+      <w:r>
+        <w:t>madmom</w:t>
+      </w:r>
+      <w:proofErr w:type="spellEnd"/>
+      <w:r>
+        <w:t>`, or `</w:t>
+      </w:r>
+      <w:proofErr w:type="spellStart"/>
+      <w:r>
+        <w:t>pydub</w:t>
+      </w:r>
+      <w:proofErr w:type="spellEnd"/>
+      <w:r>
+        <w:t>`.</w:t>
+      </w:r>
+    </w:p>
+    <w:p>
+      <w:r>
+        <w:t xml:space="preserve">  - Spectral analysis tools like Sonic </w:t>
+      </w:r>
+      <w:proofErr w:type="spellStart"/>
+      <w:r>
+        <w:t>Visualiser</w:t>
+      </w:r>
+      <w:proofErr w:type="spellEnd"/>
+      <w:r>
+        <w:t xml:space="preserve"> for manual refinement.</w:t>
       </w:r>
     </w:p>
     <w:p/>
@@ -253,7 +335,25 @@
     </w:p>
     <w:p>
       <w:r>
-        <w:t xml:space="preserve">  - Python libraries: `sklearn.cluster` (K-Means, DBSCAN), `Librosa` (feature extraction), `matplotlib`/`seaborn` (visualization).</w:t>
+        <w:t xml:space="preserve">  - Python libraries: `</w:t>
+      </w:r>
+      <w:proofErr w:type="spellStart"/>
+      <w:proofErr w:type="gramStart"/>
+      <w:r>
+        <w:t>sklearn.cluster</w:t>
+      </w:r>
+      <w:proofErr w:type="spellEnd"/>
+      <w:proofErr w:type="gramEnd"/>
+      <w:r>
+        <w:t>` (K-Means, DBSCAN), `</w:t>
+      </w:r>
+      <w:proofErr w:type="spellStart"/>
+      <w:r>
+        <w:t>Librosa</w:t>
+      </w:r>
+      <w:proofErr w:type="spellEnd"/>
+      <w:r>
+        <w:t>` (feature extraction), `matplotlib`/`seaborn` (visualization).</w:t>
       </w:r>
     </w:p>
     <w:p>
@@ -270,7 +370,15 @@
     <w:p/>
     <w:p>
       <w:r>
-        <w:t>### **4. Enriching Fragments Using Freesound API**</w:t>
+        <w:t xml:space="preserve">### **4. Enriching Fragments Using </w:t>
+      </w:r>
+      <w:proofErr w:type="spellStart"/>
+      <w:r>
+        <w:t>Freesound</w:t>
+      </w:r>
+      <w:proofErr w:type="spellEnd"/>
+      <w:r>
+        <w:t xml:space="preserve"> API**</w:t>
       </w:r>
     </w:p>
     <w:p>
@@ -285,7 +393,15 @@
     </w:p>
     <w:p>
       <w:r>
-        <w:t xml:space="preserve">  - Query Freesound API using features extracted from each fragment:</w:t>
+        <w:t xml:space="preserve">  - Query </w:t>
+      </w:r>
+      <w:proofErr w:type="spellStart"/>
+      <w:r>
+        <w:t>Freesound</w:t>
+      </w:r>
+      <w:proofErr w:type="spellEnd"/>
+      <w:r>
+        <w:t xml:space="preserve"> API using features extracted from each fragment:</w:t>
       </w:r>
     </w:p>
     <w:p>
@@ -300,7 +416,15 @@
     </w:p>
     <w:p>
       <w:r>
-        <w:t xml:space="preserve">    - Duration constraints to match fragment lengths.</w:t>
+        <w:t xml:space="preserve">    - Duration </w:t>
+      </w:r>
+      <w:proofErr w:type="gramStart"/>
+      <w:r>
+        <w:t>constraints</w:t>
+      </w:r>
+      <w:proofErr w:type="gramEnd"/>
+      <w:r>
+        <w:t xml:space="preserve"> to match fragment lengths.</w:t>
       </w:r>
     </w:p>
     <w:p>
@@ -315,7 +439,15 @@
     </w:p>
     <w:p>
       <w:r>
-        <w:t xml:space="preserve">  - Freesound API documentation and Python SDK for querying sounds programmatically.</w:t>
+        <w:t xml:space="preserve">  - </w:t>
+      </w:r>
+      <w:proofErr w:type="spellStart"/>
+      <w:r>
+        <w:t>Freesound</w:t>
+      </w:r>
+      <w:proofErr w:type="spellEnd"/>
+      <w:r>
+        <w:t xml:space="preserve"> API documentation and Python SDK for querying sounds programmatically.</w:t>
       </w:r>
     </w:p>
     <w:p>
@@ -358,12 +490,36 @@
     </w:p>
     <w:p>
       <w:r>
-        <w:t xml:space="preserve">  - Zynaptiq MORPH (plugin): Real-time audio morphing with multiple algorithms.</w:t>
-      </w:r>
-    </w:p>
-    <w:p>
-      <w:r>
-        <w:t xml:space="preserve">  - MeldaProduction MMorph (plugin): Spectral morphing based on harmonic features.</w:t>
+        <w:t xml:space="preserve">  - </w:t>
+      </w:r>
+      <w:proofErr w:type="spellStart"/>
+      <w:r>
+        <w:t>Zynaptiq</w:t>
+      </w:r>
+      <w:proofErr w:type="spellEnd"/>
+      <w:r>
+        <w:t xml:space="preserve"> MORPH (plugin): Real-time audio morphing with multiple algorithms.</w:t>
+      </w:r>
+    </w:p>
+    <w:p>
+      <w:r>
+        <w:t xml:space="preserve">  - </w:t>
+      </w:r>
+      <w:proofErr w:type="spellStart"/>
+      <w:r>
+        <w:t>MeldaProduction</w:t>
+      </w:r>
+      <w:proofErr w:type="spellEnd"/>
+      <w:r>
+        <w:t xml:space="preserve"> </w:t>
+      </w:r>
+      <w:proofErr w:type="spellStart"/>
+      <w:r>
+        <w:t>MMorph</w:t>
+      </w:r>
+      <w:proofErr w:type="spellEnd"/>
+      <w:r>
+        <w:t xml:space="preserve"> (plugin): Spectral morphing based on harmonic features.</w:t>
       </w:r>
     </w:p>
     <w:p>
@@ -373,7 +529,15 @@
     </w:p>
     <w:p>
       <w:r>
-        <w:t xml:space="preserve">  - iZotope Iris: Spectral editing and layering of audio components.</w:t>
+        <w:t xml:space="preserve">  - </w:t>
+      </w:r>
+      <w:proofErr w:type="spellStart"/>
+      <w:r>
+        <w:t>iZotope</w:t>
+      </w:r>
+      <w:proofErr w:type="spellEnd"/>
+      <w:r>
+        <w:t xml:space="preserve"> Iris: Spectral editing and layering of audio components.</w:t>
       </w:r>
     </w:p>
     <w:p/>
@@ -425,7 +589,15 @@
     </w:p>
     <w:p>
       <w:r>
-        <w:t xml:space="preserve">  - Python libraries (`Librosa`, `Essentia`) for extracting spectral data programmatically.</w:t>
+        <w:t xml:space="preserve">  - Python libraries (`</w:t>
+      </w:r>
+      <w:proofErr w:type="spellStart"/>
+      <w:r>
+        <w:t>Librosa</w:t>
+      </w:r>
+      <w:proofErr w:type="spellEnd"/>
+      <w:r>
+        <w:t>`, `Essentia`) for extracting spectral data programmatically.</w:t>
       </w:r>
     </w:p>
     <w:p/>
@@ -488,38 +660,236 @@
       </w:r>
     </w:p>
     <w:p>
-      <w:r>
+      <w:pPr>
+        <w:rPr>
+          <w:lang w:val="it-IT"/>
+        </w:rPr>
+      </w:pPr>
+      <w:r>
+        <w:rPr>
+          <w:lang w:val="it-IT"/>
+        </w:rPr>
         <w:t>|-----------------------------|----------------------------------------------------|</w:t>
       </w:r>
     </w:p>
     <w:p>
-      <w:r>
-        <w:t>| Generating Piano Music      | Suno                                              |</w:t>
-      </w:r>
-    </w:p>
-    <w:p>
-      <w:r>
-        <w:t>| Splitting Audio             | Librosa, Essentia, madmom                          |</w:t>
-      </w:r>
-    </w:p>
-    <w:p>
-      <w:r>
-        <w:t>| Filtering Fragments         | sklearn.cluster, t-SNE/UMAP                       |</w:t>
-      </w:r>
-    </w:p>
-    <w:p>
-      <w:r>
-        <w:t>| Querying Sounds             | Freesound API                                     |</w:t>
-      </w:r>
-    </w:p>
-    <w:p>
-      <w:r>
-        <w:t>| Morphing Sounds             | Zynaptiq MORPH, Melda MMorph, CDP                 |</w:t>
-      </w:r>
-    </w:p>
-    <w:p>
-      <w:r>
-        <w:t>| Spectral Analysis           | SPEAR, iZotope RX, Python Libraries               |</w:t>
+      <w:pPr>
+        <w:rPr>
+          <w:lang w:val="it-IT"/>
+        </w:rPr>
+      </w:pPr>
+      <w:r>
+        <w:rPr>
+          <w:lang w:val="it-IT"/>
+        </w:rPr>
+        <w:t xml:space="preserve">| </w:t>
+      </w:r>
+      <w:proofErr w:type="spellStart"/>
+      <w:r>
+        <w:rPr>
+          <w:lang w:val="it-IT"/>
+        </w:rPr>
+        <w:t>Generating</w:t>
+      </w:r>
+      <w:proofErr w:type="spellEnd"/>
+      <w:r>
+        <w:rPr>
+          <w:lang w:val="it-IT"/>
+        </w:rPr>
+        <w:t xml:space="preserve"> Piano Music      | Suno                                              |</w:t>
+      </w:r>
+    </w:p>
+    <w:p>
+      <w:pPr>
+        <w:rPr>
+          <w:lang w:val="it-IT"/>
+        </w:rPr>
+      </w:pPr>
+      <w:r>
+        <w:rPr>
+          <w:lang w:val="it-IT"/>
+        </w:rPr>
+        <w:t xml:space="preserve">| Splitting Audio             | Librosa, </w:t>
+      </w:r>
+      <w:proofErr w:type="spellStart"/>
+      <w:r>
+        <w:rPr>
+          <w:lang w:val="it-IT"/>
+        </w:rPr>
+        <w:t>Essentia</w:t>
+      </w:r>
+      <w:proofErr w:type="spellEnd"/>
+      <w:r>
+        <w:rPr>
+          <w:lang w:val="it-IT"/>
+        </w:rPr>
+        <w:t xml:space="preserve">, </w:t>
+      </w:r>
+      <w:proofErr w:type="spellStart"/>
+      <w:r>
+        <w:rPr>
+          <w:lang w:val="it-IT"/>
+        </w:rPr>
+        <w:t>madmom</w:t>
+      </w:r>
+      <w:proofErr w:type="spellEnd"/>
+      <w:r>
+        <w:rPr>
+          <w:lang w:val="it-IT"/>
+        </w:rPr>
+        <w:t xml:space="preserve">                          |</w:t>
+      </w:r>
+    </w:p>
+    <w:p>
+      <w:pPr>
+        <w:rPr>
+          <w:lang w:val="de-DE"/>
+        </w:rPr>
+      </w:pPr>
+      <w:r>
+        <w:rPr>
+          <w:lang w:val="de-DE"/>
+        </w:rPr>
+        <w:t xml:space="preserve">| </w:t>
+      </w:r>
+      <w:proofErr w:type="spellStart"/>
+      <w:r>
+        <w:rPr>
+          <w:lang w:val="de-DE"/>
+        </w:rPr>
+        <w:t>Filtering</w:t>
+      </w:r>
+      <w:proofErr w:type="spellEnd"/>
+      <w:r>
+        <w:rPr>
+          <w:lang w:val="de-DE"/>
+        </w:rPr>
+        <w:t xml:space="preserve"> Fragments         | </w:t>
+      </w:r>
+      <w:proofErr w:type="spellStart"/>
+      <w:proofErr w:type="gramStart"/>
+      <w:r>
+        <w:rPr>
+          <w:lang w:val="de-DE"/>
+        </w:rPr>
+        <w:t>sklearn.cluster</w:t>
+      </w:r>
+      <w:proofErr w:type="spellEnd"/>
+      <w:proofErr w:type="gramEnd"/>
+      <w:r>
+        <w:rPr>
+          <w:lang w:val="de-DE"/>
+        </w:rPr>
+        <w:t>, t-SNE/UMAP                       |</w:t>
+      </w:r>
+    </w:p>
+    <w:p>
+      <w:pPr>
+        <w:rPr>
+          <w:lang w:val="de-DE"/>
+        </w:rPr>
+      </w:pPr>
+      <w:r>
+        <w:rPr>
+          <w:lang w:val="de-DE"/>
+        </w:rPr>
+        <w:t xml:space="preserve">| </w:t>
+      </w:r>
+      <w:proofErr w:type="spellStart"/>
+      <w:r>
+        <w:rPr>
+          <w:lang w:val="de-DE"/>
+        </w:rPr>
+        <w:t>Querying</w:t>
+      </w:r>
+      <w:proofErr w:type="spellEnd"/>
+      <w:r>
+        <w:rPr>
+          <w:lang w:val="de-DE"/>
+        </w:rPr>
+        <w:t xml:space="preserve"> Sounds             | </w:t>
+      </w:r>
+      <w:proofErr w:type="spellStart"/>
+      <w:r>
+        <w:rPr>
+          <w:lang w:val="de-DE"/>
+        </w:rPr>
+        <w:t>Freesound</w:t>
+      </w:r>
+      <w:proofErr w:type="spellEnd"/>
+      <w:r>
+        <w:rPr>
+          <w:lang w:val="de-DE"/>
+        </w:rPr>
+        <w:t xml:space="preserve"> API                                     |</w:t>
+      </w:r>
+    </w:p>
+    <w:p>
+      <w:pPr>
+        <w:rPr>
+          <w:lang w:val="de-DE"/>
+        </w:rPr>
+      </w:pPr>
+      <w:r>
+        <w:rPr>
+          <w:lang w:val="de-DE"/>
+        </w:rPr>
+        <w:t xml:space="preserve">| Morphing Sounds             | </w:t>
+      </w:r>
+      <w:proofErr w:type="spellStart"/>
+      <w:r>
+        <w:rPr>
+          <w:lang w:val="de-DE"/>
+        </w:rPr>
+        <w:t>Zynaptiq</w:t>
+      </w:r>
+      <w:proofErr w:type="spellEnd"/>
+      <w:r>
+        <w:rPr>
+          <w:lang w:val="de-DE"/>
+        </w:rPr>
+        <w:t xml:space="preserve"> MORPH, </w:t>
+      </w:r>
+      <w:proofErr w:type="spellStart"/>
+      <w:r>
+        <w:rPr>
+          <w:lang w:val="de-DE"/>
+        </w:rPr>
+        <w:t>Melda</w:t>
+      </w:r>
+      <w:proofErr w:type="spellEnd"/>
+      <w:r>
+        <w:rPr>
+          <w:lang w:val="de-DE"/>
+        </w:rPr>
+        <w:t xml:space="preserve"> </w:t>
+      </w:r>
+      <w:proofErr w:type="spellStart"/>
+      <w:r>
+        <w:rPr>
+          <w:lang w:val="de-DE"/>
+        </w:rPr>
+        <w:t>MMorph</w:t>
+      </w:r>
+      <w:proofErr w:type="spellEnd"/>
+      <w:r>
+        <w:rPr>
+          <w:lang w:val="de-DE"/>
+        </w:rPr>
+        <w:t>, CDP                 |</w:t>
+      </w:r>
+    </w:p>
+    <w:p>
+      <w:r>
+        <w:t xml:space="preserve">| Spectral Analysis           | SPEAR, </w:t>
+      </w:r>
+      <w:proofErr w:type="spellStart"/>
+      <w:r>
+        <w:t>iZotope</w:t>
+      </w:r>
+      <w:proofErr w:type="spellEnd"/>
+      <w:r>
+        <w:t xml:space="preserve"> RX, Python Libraries               |</w:t>
       </w:r>
     </w:p>
     <w:p>
@@ -547,7 +917,1419 @@
     <w:p/>
     <w:p>
       <w:r>
-        <w:t>Let me know if you'd like additional details on any section!</w:t>
+        <w:t>Here’s a comprehensive document to guide you through implementing a **Hidden Markov Model (HMM)** for your audio synthesis project. This includes learning the hidden probabilities, preparing timbre-focused training data, and synthesizing layered audio outputs based on the HMM.</w:t>
+      </w:r>
+    </w:p>
+    <w:p/>
+    <w:p>
+      <w:r>
+        <w:t>---</w:t>
+      </w:r>
+    </w:p>
+    <w:p/>
+    <w:p/>
+    <w:p/>
+    <w:p/>
+    <w:p/>
+    <w:p/>
+    <w:p/>
+    <w:p/>
+    <w:p/>
+    <w:p/>
+    <w:p/>
+    <w:p/>
+    <w:p/>
+    <w:p/>
+    <w:p/>
+    <w:p/>
+    <w:p/>
+    <w:p/>
+    <w:p/>
+    <w:p/>
+    <w:p/>
+    <w:p/>
+    <w:p/>
+    <w:p/>
+    <w:p/>
+    <w:p/>
+    <w:p/>
+    <w:p/>
+    <w:p/>
+    <w:p/>
+    <w:p/>
+    <w:p/>
+    <w:p/>
+    <w:p>
+      <w:r>
+        <w:lastRenderedPageBreak/>
+        <w:t># **Documentation: Hidden Markov Model for Audio Synthesis**</w:t>
+      </w:r>
+    </w:p>
+    <w:p/>
+    <w:p>
+      <w:r>
+        <w:t>## **Overview**</w:t>
+      </w:r>
+    </w:p>
+    <w:p>
+      <w:r>
+        <w:t>This project uses a Hidden Markov Model (HMM) to organize and synthesize audio chunks derived from three piano songs. The HMM introduces structure and coherence by modeling transitions between **hidden states** (abstract timbral or musical qualities) and their corresponding **observations** (audio chunks). The goal is to create layered, organic textures that evolve probabilistically.</w:t>
+      </w:r>
+    </w:p>
+    <w:p/>
+    <w:p>
+      <w:r>
+        <w:t>---</w:t>
+      </w:r>
+    </w:p>
+    <w:p/>
+    <w:p>
+      <w:r>
+        <w:t>## **Workflow**</w:t>
+      </w:r>
+    </w:p>
+    <w:p/>
+    <w:p>
+      <w:r>
+        <w:t>### **1. Preparing Training Data**</w:t>
+      </w:r>
+    </w:p>
+    <w:p>
+      <w:r>
+        <w:t>#### 1.1 Extract Audio Chunks</w:t>
+      </w:r>
+    </w:p>
+    <w:p>
+      <w:r>
+        <w:t>- Split your three piano songs into meaningful chunks using content-aware segmentation techniques (e.g., onset detection, novelty detection).</w:t>
+      </w:r>
+    </w:p>
+    <w:p>
+      <w:r>
+        <w:t>- Save these chunks as individual audio files.</w:t>
+      </w:r>
+    </w:p>
+    <w:p/>
+    <w:p>
+      <w:r>
+        <w:t>#### 1.2 Extract Features</w:t>
+      </w:r>
+    </w:p>
+    <w:p>
+      <w:r>
+        <w:t>Since you are concerned with **timbre**, focus on features that capture timbral characteristics:</w:t>
+      </w:r>
+    </w:p>
+    <w:p>
+      <w:r>
+        <w:t>- **MFCCs**: Represent the spectral envelope of the sound, often used for timbre analysis.</w:t>
+      </w:r>
+    </w:p>
+    <w:p>
+      <w:r>
+        <w:t>- **Spectral Centroid**: Indicates the "brightness" of the sound.</w:t>
+      </w:r>
+    </w:p>
+    <w:p>
+      <w:r>
+        <w:t xml:space="preserve">- **Spectral </w:t>
+      </w:r>
+      <w:proofErr w:type="gramStart"/>
+      <w:r>
+        <w:t>Flatness**</w:t>
+      </w:r>
+      <w:proofErr w:type="gramEnd"/>
+      <w:r>
+        <w:t>: Measures how noise-like or tonal a sound is.</w:t>
+      </w:r>
+    </w:p>
+    <w:p>
+      <w:r>
+        <w:t>- **Zero-Crossing Rate**: Captures percussive or noisy elements.</w:t>
+      </w:r>
+    </w:p>
+    <w:p/>
+    <w:p>
+      <w:r>
+        <w:t>Feature extraction example:</w:t>
+      </w:r>
+    </w:p>
+    <w:p>
+      <w:r>
+        <w:t>```python</w:t>
+      </w:r>
+    </w:p>
+    <w:p>
+      <w:proofErr w:type="gramStart"/>
+      <w:r>
+        <w:t>import</w:t>
+      </w:r>
+      <w:proofErr w:type="gramEnd"/>
+      <w:r>
+        <w:t xml:space="preserve"> </w:t>
+      </w:r>
+      <w:proofErr w:type="spellStart"/>
+      <w:r>
+        <w:t>librosa</w:t>
+      </w:r>
+      <w:proofErr w:type="spellEnd"/>
+    </w:p>
+    <w:p>
+      <w:proofErr w:type="gramStart"/>
+      <w:r>
+        <w:t>import</w:t>
+      </w:r>
+      <w:proofErr w:type="gramEnd"/>
+      <w:r>
+        <w:t xml:space="preserve"> </w:t>
+      </w:r>
+      <w:proofErr w:type="spellStart"/>
+      <w:r>
+        <w:t>numpy</w:t>
+      </w:r>
+      <w:proofErr w:type="spellEnd"/>
+      <w:r>
+        <w:t xml:space="preserve"> as np</w:t>
+      </w:r>
+    </w:p>
+    <w:p/>
+    <w:p>
+      <w:r>
+        <w:t># Load an audio chunk</w:t>
+      </w:r>
+    </w:p>
+    <w:p>
+      <w:r>
+        <w:t xml:space="preserve">y, </w:t>
+      </w:r>
+      <w:proofErr w:type="spellStart"/>
+      <w:r>
+        <w:t>sr</w:t>
+      </w:r>
+      <w:proofErr w:type="spellEnd"/>
+      <w:r>
+        <w:t xml:space="preserve"> = </w:t>
+      </w:r>
+      <w:proofErr w:type="spellStart"/>
+      <w:proofErr w:type="gramStart"/>
+      <w:r>
+        <w:t>librosa.load</w:t>
+      </w:r>
+      <w:proofErr w:type="spellEnd"/>
+      <w:proofErr w:type="gramEnd"/>
+      <w:r>
+        <w:t xml:space="preserve">("chunk.wav", </w:t>
+      </w:r>
+      <w:proofErr w:type="spellStart"/>
+      <w:r>
+        <w:t>sr</w:t>
+      </w:r>
+      <w:proofErr w:type="spellEnd"/>
+      <w:r>
+        <w:t>=None)</w:t>
+      </w:r>
+    </w:p>
+    <w:p/>
+    <w:p>
+      <w:r>
+        <w:t># Extract timbre-related features</w:t>
+      </w:r>
+    </w:p>
+    <w:p>
+      <w:proofErr w:type="spellStart"/>
+      <w:r>
+        <w:t>mfcc</w:t>
+      </w:r>
+      <w:proofErr w:type="spellEnd"/>
+      <w:r>
+        <w:t xml:space="preserve"> = </w:t>
+      </w:r>
+      <w:proofErr w:type="spellStart"/>
+      <w:proofErr w:type="gramStart"/>
+      <w:r>
+        <w:t>np.mean</w:t>
+      </w:r>
+      <w:proofErr w:type="spellEnd"/>
+      <w:proofErr w:type="gramEnd"/>
+      <w:r>
+        <w:t>(</w:t>
+      </w:r>
+      <w:proofErr w:type="spellStart"/>
+      <w:r>
+        <w:t>librosa.feature.mfcc</w:t>
+      </w:r>
+      <w:proofErr w:type="spellEnd"/>
+      <w:r>
+        <w:t xml:space="preserve">(y=y, </w:t>
+      </w:r>
+      <w:proofErr w:type="spellStart"/>
+      <w:r>
+        <w:t>sr</w:t>
+      </w:r>
+      <w:proofErr w:type="spellEnd"/>
+      <w:r>
+        <w:t>=</w:t>
+      </w:r>
+      <w:proofErr w:type="spellStart"/>
+      <w:r>
+        <w:t>sr</w:t>
+      </w:r>
+      <w:proofErr w:type="spellEnd"/>
+      <w:r>
+        <w:t xml:space="preserve">, </w:t>
+      </w:r>
+      <w:proofErr w:type="spellStart"/>
+      <w:r>
+        <w:t>n_mfcc</w:t>
+      </w:r>
+      <w:proofErr w:type="spellEnd"/>
+      <w:r>
+        <w:t>=13), axis=1)  # Mean MFCCs</w:t>
+      </w:r>
+    </w:p>
+    <w:p>
+      <w:proofErr w:type="spellStart"/>
+      <w:r>
+        <w:t>spectral_centroid</w:t>
+      </w:r>
+      <w:proofErr w:type="spellEnd"/>
+      <w:r>
+        <w:t xml:space="preserve"> = </w:t>
+      </w:r>
+      <w:proofErr w:type="spellStart"/>
+      <w:proofErr w:type="gramStart"/>
+      <w:r>
+        <w:t>np.mean</w:t>
+      </w:r>
+      <w:proofErr w:type="spellEnd"/>
+      <w:proofErr w:type="gramEnd"/>
+      <w:r>
+        <w:t>(</w:t>
+      </w:r>
+      <w:proofErr w:type="spellStart"/>
+      <w:r>
+        <w:t>librosa.feature.spectral_centroid</w:t>
+      </w:r>
+      <w:proofErr w:type="spellEnd"/>
+      <w:r>
+        <w:t xml:space="preserve">(y=y, </w:t>
+      </w:r>
+      <w:proofErr w:type="spellStart"/>
+      <w:r>
+        <w:t>sr</w:t>
+      </w:r>
+      <w:proofErr w:type="spellEnd"/>
+      <w:r>
+        <w:t>=</w:t>
+      </w:r>
+      <w:proofErr w:type="spellStart"/>
+      <w:r>
+        <w:t>sr</w:t>
+      </w:r>
+      <w:proofErr w:type="spellEnd"/>
+      <w:r>
+        <w:t>))  # Brightness</w:t>
+      </w:r>
+    </w:p>
+    <w:p>
+      <w:proofErr w:type="spellStart"/>
+      <w:r>
+        <w:t>spectral_flatness</w:t>
+      </w:r>
+      <w:proofErr w:type="spellEnd"/>
+      <w:r>
+        <w:t xml:space="preserve"> = </w:t>
+      </w:r>
+      <w:proofErr w:type="spellStart"/>
+      <w:proofErr w:type="gramStart"/>
+      <w:r>
+        <w:t>np.mean</w:t>
+      </w:r>
+      <w:proofErr w:type="spellEnd"/>
+      <w:proofErr w:type="gramEnd"/>
+      <w:r>
+        <w:t>(</w:t>
+      </w:r>
+      <w:proofErr w:type="spellStart"/>
+      <w:r>
+        <w:t>librosa.feature.spectral_flatness</w:t>
+      </w:r>
+      <w:proofErr w:type="spellEnd"/>
+      <w:r>
+        <w:t>(y=y))  # Tonality</w:t>
+      </w:r>
+    </w:p>
+    <w:p/>
+    <w:p>
+      <w:r>
+        <w:t># Combine features into a single vector</w:t>
+      </w:r>
+    </w:p>
+    <w:p>
+      <w:r>
+        <w:t xml:space="preserve">features = </w:t>
+      </w:r>
+      <w:proofErr w:type="spellStart"/>
+      <w:proofErr w:type="gramStart"/>
+      <w:r>
+        <w:t>np.hstack</w:t>
+      </w:r>
+      <w:proofErr w:type="spellEnd"/>
+      <w:proofErr w:type="gramEnd"/>
+      <w:r>
+        <w:t>([</w:t>
+      </w:r>
+      <w:proofErr w:type="spellStart"/>
+      <w:r>
+        <w:t>mfcc</w:t>
+      </w:r>
+      <w:proofErr w:type="spellEnd"/>
+      <w:r>
+        <w:t xml:space="preserve">, </w:t>
+      </w:r>
+      <w:proofErr w:type="spellStart"/>
+      <w:r>
+        <w:t>spectral_centroid</w:t>
+      </w:r>
+      <w:proofErr w:type="spellEnd"/>
+      <w:r>
+        <w:t xml:space="preserve">, </w:t>
+      </w:r>
+      <w:proofErr w:type="spellStart"/>
+      <w:r>
+        <w:t>spectral_flatness</w:t>
+      </w:r>
+      <w:proofErr w:type="spellEnd"/>
+      <w:r>
+        <w:t>])</w:t>
+      </w:r>
+    </w:p>
+    <w:p>
+      <w:r>
+        <w:t>```</w:t>
+      </w:r>
+    </w:p>
+    <w:p/>
+    <w:p>
+      <w:r>
+        <w:t>#### 1.3 Normalize Features</w:t>
+      </w:r>
+    </w:p>
+    <w:p>
+      <w:r>
+        <w:lastRenderedPageBreak/>
+        <w:t>Normalize all feature dimensions to ensure they contribute equally during training:</w:t>
+      </w:r>
+    </w:p>
+    <w:p>
+      <w:r>
+        <w:t>```python</w:t>
+      </w:r>
+    </w:p>
+    <w:p>
+      <w:r>
+        <w:t xml:space="preserve">from </w:t>
+      </w:r>
+      <w:proofErr w:type="spellStart"/>
+      <w:proofErr w:type="gramStart"/>
+      <w:r>
+        <w:t>sklearn.preprocessing</w:t>
+      </w:r>
+      <w:proofErr w:type="spellEnd"/>
+      <w:proofErr w:type="gramEnd"/>
+      <w:r>
+        <w:t xml:space="preserve"> import </w:t>
+      </w:r>
+      <w:proofErr w:type="spellStart"/>
+      <w:r>
+        <w:t>StandardScaler</w:t>
+      </w:r>
+      <w:proofErr w:type="spellEnd"/>
+    </w:p>
+    <w:p/>
+    <w:p>
+      <w:r>
+        <w:t xml:space="preserve">scaler = </w:t>
+      </w:r>
+      <w:proofErr w:type="spellStart"/>
+      <w:proofErr w:type="gramStart"/>
+      <w:r>
+        <w:t>StandardScaler</w:t>
+      </w:r>
+      <w:proofErr w:type="spellEnd"/>
+      <w:r>
+        <w:t>(</w:t>
+      </w:r>
+      <w:proofErr w:type="gramEnd"/>
+      <w:r>
+        <w:t>)</w:t>
+      </w:r>
+    </w:p>
+    <w:p>
+      <w:proofErr w:type="spellStart"/>
+      <w:r>
+        <w:t>features_normalized</w:t>
+      </w:r>
+      <w:proofErr w:type="spellEnd"/>
+      <w:r>
+        <w:t xml:space="preserve"> = </w:t>
+      </w:r>
+      <w:proofErr w:type="spellStart"/>
+      <w:r>
+        <w:t>scaler.fit_transform</w:t>
+      </w:r>
+      <w:proofErr w:type="spellEnd"/>
+      <w:r>
+        <w:t>(features)</w:t>
+      </w:r>
+    </w:p>
+    <w:p>
+      <w:r>
+        <w:t>```</w:t>
+      </w:r>
+    </w:p>
+    <w:p/>
+    <w:p>
+      <w:r>
+        <w:t>#### 1.4 Organize Training Data</w:t>
+      </w:r>
+    </w:p>
+    <w:p>
+      <w:r>
+        <w:t>Prepare a dataset where:</w:t>
+      </w:r>
+    </w:p>
+    <w:p>
+      <w:r>
+        <w:t>- Each row corresponds to a feature vector for a chunk.</w:t>
+      </w:r>
+    </w:p>
+    <w:p>
+      <w:r>
+        <w:t>- Each chunk is labeled with its cluster ID (if pre-clustered) or left unlabeled for unsupervised learning.</w:t>
+      </w:r>
+    </w:p>
+    <w:p/>
+    <w:p>
+      <w:r>
+        <w:t>---</w:t>
+      </w:r>
+    </w:p>
+    <w:p/>
+    <w:p>
+      <w:r>
+        <w:t>### **2. Training the Hidden Markov Model**</w:t>
+      </w:r>
+    </w:p>
+    <w:p>
+      <w:r>
+        <w:t>#### 2.1 Define the HMM</w:t>
+      </w:r>
+    </w:p>
+    <w:p>
+      <w:r>
+        <w:t>Use `</w:t>
+      </w:r>
+      <w:proofErr w:type="spellStart"/>
+      <w:r>
+        <w:t>hmmlearn</w:t>
+      </w:r>
+      <w:proofErr w:type="spellEnd"/>
+      <w:r>
+        <w:t>` to define an HMM with:</w:t>
+      </w:r>
+    </w:p>
+    <w:p>
+      <w:r>
+        <w:t>- `</w:t>
+      </w:r>
+      <w:proofErr w:type="spellStart"/>
+      <w:r>
+        <w:t>n_components</w:t>
+      </w:r>
+      <w:proofErr w:type="spellEnd"/>
+      <w:r>
+        <w:t>`: Number of hidden states (e.g., timbral archetypes).</w:t>
+      </w:r>
+    </w:p>
+    <w:p>
+      <w:proofErr w:type="gramStart"/>
+      <w:r>
+        <w:t>- `</w:t>
+      </w:r>
+      <w:proofErr w:type="spellStart"/>
+      <w:r>
+        <w:t>n</w:t>
+      </w:r>
+      <w:proofErr w:type="gramEnd"/>
+      <w:r>
+        <w:t>_iter</w:t>
+      </w:r>
+      <w:proofErr w:type="spellEnd"/>
+      <w:r>
+        <w:t>`: Number of iterations for training.</w:t>
+      </w:r>
+    </w:p>
+    <w:p/>
+    <w:p>
+      <w:r>
+        <w:t>Example:</w:t>
+      </w:r>
+    </w:p>
+    <w:p>
+      <w:r>
+        <w:t>```python</w:t>
+      </w:r>
+    </w:p>
+    <w:p>
+      <w:r>
+        <w:t xml:space="preserve">from </w:t>
+      </w:r>
+      <w:proofErr w:type="spellStart"/>
+      <w:r>
+        <w:t>hmmlearn</w:t>
+      </w:r>
+      <w:proofErr w:type="spellEnd"/>
+      <w:r>
+        <w:t xml:space="preserve"> import hmm</w:t>
+      </w:r>
+    </w:p>
+    <w:p/>
+    <w:p>
+      <w:r>
+        <w:t># Define an HMM with 3 hidden states</w:t>
+      </w:r>
+    </w:p>
+    <w:p>
+      <w:r>
+        <w:t xml:space="preserve">model = </w:t>
+      </w:r>
+      <w:proofErr w:type="spellStart"/>
+      <w:proofErr w:type="gramStart"/>
+      <w:r>
+        <w:t>hmm.GaussianHMM</w:t>
+      </w:r>
+      <w:proofErr w:type="spellEnd"/>
+      <w:proofErr w:type="gramEnd"/>
+      <w:r>
+        <w:t>(</w:t>
+      </w:r>
+      <w:proofErr w:type="spellStart"/>
+      <w:r>
+        <w:t>n_components</w:t>
+      </w:r>
+      <w:proofErr w:type="spellEnd"/>
+      <w:r>
+        <w:t xml:space="preserve">=3, </w:t>
+      </w:r>
+      <w:proofErr w:type="spellStart"/>
+      <w:r>
+        <w:t>covariance_type</w:t>
+      </w:r>
+      <w:proofErr w:type="spellEnd"/>
+      <w:r>
+        <w:t>="</w:t>
+      </w:r>
+      <w:proofErr w:type="spellStart"/>
+      <w:r>
+        <w:t>diag</w:t>
+      </w:r>
+      <w:proofErr w:type="spellEnd"/>
+      <w:r>
+        <w:t xml:space="preserve">", </w:t>
+      </w:r>
+      <w:proofErr w:type="spellStart"/>
+      <w:r>
+        <w:t>n_iter</w:t>
+      </w:r>
+      <w:proofErr w:type="spellEnd"/>
+      <w:r>
+        <w:t>=100)</w:t>
+      </w:r>
+    </w:p>
+    <w:p>
+      <w:r>
+        <w:t>```</w:t>
+      </w:r>
+    </w:p>
+    <w:p/>
+    <w:p>
+      <w:r>
+        <w:t>#### 2.2 Train the HMM</w:t>
+      </w:r>
+    </w:p>
+    <w:p>
+      <w:r>
+        <w:t>Fit the model to your normalized feature data:</w:t>
+      </w:r>
+    </w:p>
+    <w:p>
+      <w:r>
+        <w:t>```python</w:t>
+      </w:r>
+    </w:p>
+    <w:p>
+      <w:r>
+        <w:t># Train the HMM on feature vectors</w:t>
+      </w:r>
+    </w:p>
+    <w:p>
+      <w:proofErr w:type="spellStart"/>
+      <w:r>
+        <w:t>model.fit</w:t>
+      </w:r>
+      <w:proofErr w:type="spellEnd"/>
+      <w:r>
+        <w:t>(</w:t>
+      </w:r>
+      <w:proofErr w:type="spellStart"/>
+      <w:r>
+        <w:t>features_normalized</w:t>
+      </w:r>
+      <w:proofErr w:type="spellEnd"/>
+      <w:r>
+        <w:t>)</w:t>
+      </w:r>
+    </w:p>
+    <w:p>
+      <w:r>
+        <w:t>```</w:t>
+      </w:r>
+    </w:p>
+    <w:p/>
+    <w:p>
+      <w:r>
+        <w:t>#### 2.3 Inspect Learned Probabilities</w:t>
+      </w:r>
+    </w:p>
+    <w:p>
+      <w:r>
+        <w:t>After training, inspect the learned transition and emission probabilities:</w:t>
+      </w:r>
+    </w:p>
+    <w:p>
+      <w:r>
+        <w:t>```python</w:t>
+      </w:r>
+    </w:p>
+    <w:p>
+      <w:proofErr w:type="gramStart"/>
+      <w:r>
+        <w:t>print(</w:t>
+      </w:r>
+      <w:proofErr w:type="gramEnd"/>
+      <w:r>
+        <w:t xml:space="preserve">"Transition Matrix:", </w:t>
+      </w:r>
+      <w:proofErr w:type="spellStart"/>
+      <w:r>
+        <w:t>model.transmat</w:t>
+      </w:r>
+      <w:proofErr w:type="spellEnd"/>
+      <w:r>
+        <w:t>_)  # Transition probabilities between hidden states</w:t>
+      </w:r>
+    </w:p>
+    <w:p>
+      <w:proofErr w:type="gramStart"/>
+      <w:r>
+        <w:t>print(</w:t>
+      </w:r>
+      <w:proofErr w:type="gramEnd"/>
+      <w:r>
+        <w:t xml:space="preserve">"Means of Emissions:", </w:t>
+      </w:r>
+      <w:proofErr w:type="spellStart"/>
+      <w:r>
+        <w:t>model.means</w:t>
+      </w:r>
+      <w:proofErr w:type="spellEnd"/>
+      <w:r>
+        <w:t>_)   # Mean feature vectors for each state</w:t>
+      </w:r>
+    </w:p>
+    <w:p>
+      <w:proofErr w:type="gramStart"/>
+      <w:r>
+        <w:t>print(</w:t>
+      </w:r>
+      <w:proofErr w:type="gramEnd"/>
+      <w:r>
+        <w:t xml:space="preserve">"Covariances of Emissions:", </w:t>
+      </w:r>
+      <w:proofErr w:type="spellStart"/>
+      <w:r>
+        <w:t>model.covars</w:t>
+      </w:r>
+      <w:proofErr w:type="spellEnd"/>
+      <w:r>
+        <w:t>_)  # Variance of feature vectors for each state</w:t>
+      </w:r>
+    </w:p>
+    <w:p>
+      <w:r>
+        <w:t>```</w:t>
+      </w:r>
+    </w:p>
+    <w:p/>
+    <w:p>
+      <w:r>
+        <w:lastRenderedPageBreak/>
+        <w:t>---</w:t>
+      </w:r>
+    </w:p>
+    <w:p/>
+    <w:p>
+      <w:r>
+        <w:t>### **3. Generating Sequences**</w:t>
+      </w:r>
+    </w:p>
+    <w:p>
+      <w:r>
+        <w:t>#### 3.1 Generate Hidden State Sequence</w:t>
+      </w:r>
+    </w:p>
+    <w:p>
+      <w:r>
+        <w:t>Use the trained HMM to generate a sequence of hidden states and their corresponding observations:</w:t>
+      </w:r>
+    </w:p>
+    <w:p>
+      <w:r>
+        <w:t>```python</w:t>
+      </w:r>
+    </w:p>
+    <w:p>
+      <w:r>
+        <w:t># Generate a sequence of hidden states and observations</w:t>
+      </w:r>
+    </w:p>
+    <w:p>
+      <w:proofErr w:type="spellStart"/>
+      <w:r>
+        <w:t>num_chunks</w:t>
+      </w:r>
+      <w:proofErr w:type="spellEnd"/>
+      <w:r>
+        <w:t xml:space="preserve"> = </w:t>
+      </w:r>
+      <w:proofErr w:type="gramStart"/>
+      <w:r>
+        <w:t>10  #</w:t>
+      </w:r>
+      <w:proofErr w:type="gramEnd"/>
+      <w:r>
+        <w:t xml:space="preserve"> Number of chunks to generate</w:t>
+      </w:r>
+    </w:p>
+    <w:p>
+      <w:proofErr w:type="spellStart"/>
+      <w:r>
+        <w:t>hidden_states</w:t>
+      </w:r>
+      <w:proofErr w:type="spellEnd"/>
+      <w:r>
+        <w:t xml:space="preserve">, observations = </w:t>
+      </w:r>
+      <w:proofErr w:type="spellStart"/>
+      <w:r>
+        <w:t>model.sample</w:t>
+      </w:r>
+      <w:proofErr w:type="spellEnd"/>
+      <w:r>
+        <w:t>(</w:t>
+      </w:r>
+      <w:proofErr w:type="spellStart"/>
+      <w:r>
+        <w:t>num_chunks</w:t>
+      </w:r>
+      <w:proofErr w:type="spellEnd"/>
+      <w:r>
+        <w:t>)</w:t>
+      </w:r>
+    </w:p>
+    <w:p/>
+    <w:p>
+      <w:proofErr w:type="gramStart"/>
+      <w:r>
+        <w:t>print(</w:t>
+      </w:r>
+      <w:proofErr w:type="gramEnd"/>
+      <w:r>
+        <w:t xml:space="preserve">"Hidden States:", </w:t>
+      </w:r>
+      <w:proofErr w:type="spellStart"/>
+      <w:r>
+        <w:t>hidden_states</w:t>
+      </w:r>
+      <w:proofErr w:type="spellEnd"/>
+      <w:r>
+        <w:t>)</w:t>
+      </w:r>
+    </w:p>
+    <w:p>
+      <w:proofErr w:type="gramStart"/>
+      <w:r>
+        <w:t>print(</w:t>
+      </w:r>
+      <w:proofErr w:type="gramEnd"/>
+      <w:r>
+        <w:t>"Observations:", observations)</w:t>
+      </w:r>
+    </w:p>
+    <w:p>
+      <w:r>
+        <w:t>```</w:t>
+      </w:r>
+    </w:p>
+    <w:p/>
+    <w:p>
+      <w:r>
+        <w:t>#### 3.2 Map Observations Back to Audio Chunks</w:t>
+      </w:r>
+    </w:p>
+    <w:p>
+      <w:r>
+        <w:t>Map the generated observation indices back to your original audio chunks and combine them into a single audio file:</w:t>
+      </w:r>
+    </w:p>
+    <w:p>
+      <w:r>
+        <w:t>```python</w:t>
+      </w:r>
+    </w:p>
+    <w:p>
+      <w:r>
+        <w:t xml:space="preserve">from </w:t>
+      </w:r>
+      <w:proofErr w:type="spellStart"/>
+      <w:r>
+        <w:t>pydub</w:t>
+      </w:r>
+      <w:proofErr w:type="spellEnd"/>
+      <w:r>
+        <w:t xml:space="preserve"> import </w:t>
+      </w:r>
+      <w:proofErr w:type="spellStart"/>
+      <w:r>
+        <w:t>AudioSegment</w:t>
+      </w:r>
+      <w:proofErr w:type="spellEnd"/>
+    </w:p>
+    <w:p/>
+    <w:p>
+      <w:r>
+        <w:t># Map observation indices to chunk file paths</w:t>
+      </w:r>
+    </w:p>
+    <w:p>
+      <w:proofErr w:type="spellStart"/>
+      <w:r>
+        <w:t>chunk_paths</w:t>
+      </w:r>
+      <w:proofErr w:type="spellEnd"/>
+      <w:r>
+        <w:t xml:space="preserve"> = ["chunk1.wav", "chunk2.wav", "chunk3.wav</w:t>
+      </w:r>
+      <w:proofErr w:type="gramStart"/>
+      <w:r>
+        <w:t>"]  #</w:t>
+      </w:r>
+      <w:proofErr w:type="gramEnd"/>
+      <w:r>
+        <w:t xml:space="preserve"> Replace with actual paths</w:t>
+      </w:r>
+    </w:p>
+    <w:p>
+      <w:proofErr w:type="spellStart"/>
+      <w:r>
+        <w:t>selected_chunks</w:t>
+      </w:r>
+      <w:proofErr w:type="spellEnd"/>
+      <w:r>
+        <w:t xml:space="preserve"> = [</w:t>
+      </w:r>
+      <w:proofErr w:type="spellStart"/>
+      <w:r>
+        <w:t>chunk_paths</w:t>
+      </w:r>
+      <w:proofErr w:type="spellEnd"/>
+      <w:r>
+        <w:t>[</w:t>
+      </w:r>
+      <w:proofErr w:type="spellStart"/>
+      <w:r>
+        <w:t>i</w:t>
+      </w:r>
+      <w:proofErr w:type="spellEnd"/>
+      <w:r>
+        <w:t xml:space="preserve">] for </w:t>
+      </w:r>
+      <w:proofErr w:type="spellStart"/>
+      <w:r>
+        <w:t>i</w:t>
+      </w:r>
+      <w:proofErr w:type="spellEnd"/>
+      <w:r>
+        <w:t xml:space="preserve"> in observations]</w:t>
+      </w:r>
+    </w:p>
+    <w:p/>
+    <w:p>
+      <w:r>
+        <w:t># Combine selected chunks into one audio file with overlaps or crossfades</w:t>
+      </w:r>
+    </w:p>
+    <w:p>
+      <w:proofErr w:type="spellStart"/>
+      <w:r>
+        <w:t>combined_audio</w:t>
+      </w:r>
+      <w:proofErr w:type="spellEnd"/>
+      <w:r>
+        <w:t xml:space="preserve"> = </w:t>
+      </w:r>
+      <w:proofErr w:type="spellStart"/>
+      <w:r>
+        <w:t>AudioSegment.empty</w:t>
+      </w:r>
+      <w:proofErr w:type="spellEnd"/>
+      <w:r>
+        <w:t>()</w:t>
+      </w:r>
+    </w:p>
+    <w:p>
+      <w:r>
+        <w:t xml:space="preserve">for </w:t>
+      </w:r>
+      <w:proofErr w:type="spellStart"/>
+      <w:r>
+        <w:t>chunk_path</w:t>
+      </w:r>
+      <w:proofErr w:type="spellEnd"/>
+      <w:r>
+        <w:t xml:space="preserve"> in </w:t>
+      </w:r>
+      <w:proofErr w:type="spellStart"/>
+      <w:r>
+        <w:t>selected_chunks</w:t>
+      </w:r>
+      <w:proofErr w:type="spellEnd"/>
+      <w:r>
+        <w:t>:</w:t>
+      </w:r>
+    </w:p>
+    <w:p>
+      <w:r>
+        <w:t xml:space="preserve">    chunk = </w:t>
+      </w:r>
+      <w:proofErr w:type="spellStart"/>
+      <w:r>
+        <w:t>AudioSegment.from_file</w:t>
+      </w:r>
+      <w:proofErr w:type="spellEnd"/>
+      <w:r>
+        <w:t>(</w:t>
+      </w:r>
+      <w:proofErr w:type="spellStart"/>
+      <w:r>
+        <w:t>chunk_path</w:t>
+      </w:r>
+      <w:proofErr w:type="spellEnd"/>
+      <w:r>
+        <w:t>)</w:t>
+      </w:r>
+    </w:p>
+    <w:p>
+      <w:r>
+        <w:t xml:space="preserve">    </w:t>
+      </w:r>
+      <w:proofErr w:type="spellStart"/>
+      <w:r>
+        <w:t>combined_audio</w:t>
+      </w:r>
+      <w:proofErr w:type="spellEnd"/>
+      <w:r>
+        <w:t xml:space="preserve"> += </w:t>
+      </w:r>
+      <w:proofErr w:type="spellStart"/>
+      <w:proofErr w:type="gramStart"/>
+      <w:r>
+        <w:t>chunk.crossfade</w:t>
+      </w:r>
+      <w:proofErr w:type="spellEnd"/>
+      <w:proofErr w:type="gramEnd"/>
+      <w:r>
+        <w:t>(chunk)  # Add crossfade if desired</w:t>
+      </w:r>
+    </w:p>
+    <w:p/>
+    <w:p>
+      <w:proofErr w:type="spellStart"/>
+      <w:r>
+        <w:t>combined_</w:t>
+      </w:r>
+      <w:proofErr w:type="gramStart"/>
+      <w:r>
+        <w:t>audio.export</w:t>
+      </w:r>
+      <w:proofErr w:type="spellEnd"/>
+      <w:proofErr w:type="gramEnd"/>
+      <w:r>
+        <w:t>("output.wav", format="wav")</w:t>
+      </w:r>
+    </w:p>
+    <w:p>
+      <w:r>
+        <w:t>```</w:t>
+      </w:r>
+    </w:p>
+    <w:p/>
+    <w:p>
+      <w:r>
+        <w:t>---</w:t>
+      </w:r>
+    </w:p>
+    <w:p/>
+    <w:p>
+      <w:r>
+        <w:t>### **4. Layering and Overlapping Chunks**</w:t>
+      </w:r>
+    </w:p>
+    <w:p>
+      <w:r>
+        <w:t>To create richer textures, layer multiple chunks together based on their hidden states:</w:t>
+      </w:r>
+    </w:p>
+    <w:p>
+      <w:r>
+        <w:t>1. For each hidden state, select multiple chunks with high emission probabilities.</w:t>
+      </w:r>
+    </w:p>
+    <w:p>
+      <w:r>
+        <w:t>2. Offset their start times slightly to create overlapping layers.</w:t>
+      </w:r>
+    </w:p>
+    <w:p>
+      <w:r>
+        <w:t>3. Use effects like time-stretching or pitch-shifting for additional variation.</w:t>
+      </w:r>
+    </w:p>
+    <w:p/>
+    <w:p>
+      <w:r>
+        <w:t>Example with `</w:t>
+      </w:r>
+      <w:proofErr w:type="spellStart"/>
+      <w:r>
+        <w:t>pydub</w:t>
+      </w:r>
+      <w:proofErr w:type="spellEnd"/>
+      <w:r>
+        <w:t>`:</w:t>
+      </w:r>
+    </w:p>
+    <w:p>
+      <w:r>
+        <w:t>```python</w:t>
+      </w:r>
+    </w:p>
+    <w:p>
+      <w:proofErr w:type="spellStart"/>
+      <w:r>
+        <w:t>layered_audio</w:t>
+      </w:r>
+      <w:proofErr w:type="spellEnd"/>
+      <w:r>
+        <w:t xml:space="preserve"> = </w:t>
+      </w:r>
+      <w:proofErr w:type="spellStart"/>
+      <w:r>
+        <w:t>AudioSegment.empty</w:t>
+      </w:r>
+      <w:proofErr w:type="spellEnd"/>
+      <w:r>
+        <w:t>()</w:t>
+      </w:r>
+    </w:p>
+    <w:p>
+      <w:r>
+        <w:lastRenderedPageBreak/>
+        <w:t xml:space="preserve">for </w:t>
+      </w:r>
+      <w:proofErr w:type="spellStart"/>
+      <w:r>
+        <w:t>chunk_path</w:t>
+      </w:r>
+      <w:proofErr w:type="spellEnd"/>
+      <w:r>
+        <w:t xml:space="preserve"> in </w:t>
+      </w:r>
+      <w:proofErr w:type="spellStart"/>
+      <w:r>
+        <w:t>selected_</w:t>
+      </w:r>
+      <w:proofErr w:type="gramStart"/>
+      <w:r>
+        <w:t>chunks</w:t>
+      </w:r>
+      <w:proofErr w:type="spellEnd"/>
+      <w:r>
+        <w:t>[</w:t>
+      </w:r>
+      <w:proofErr w:type="gramEnd"/>
+      <w:r>
+        <w:t>:3</w:t>
+      </w:r>
+      <w:proofErr w:type="gramStart"/>
+      <w:r>
+        <w:t>]:  #</w:t>
+      </w:r>
+      <w:proofErr w:type="gramEnd"/>
+      <w:r>
+        <w:t xml:space="preserve"> Layer first three chunks as an example</w:t>
+      </w:r>
+    </w:p>
+    <w:p>
+      <w:r>
+        <w:t xml:space="preserve">    chunk = </w:t>
+      </w:r>
+      <w:proofErr w:type="spellStart"/>
+      <w:r>
+        <w:t>AudioSegment.from_file</w:t>
+      </w:r>
+      <w:proofErr w:type="spellEnd"/>
+      <w:r>
+        <w:t>(</w:t>
+      </w:r>
+      <w:proofErr w:type="spellStart"/>
+      <w:r>
+        <w:t>chunk_path</w:t>
+      </w:r>
+      <w:proofErr w:type="spellEnd"/>
+      <w:r>
+        <w:t>)</w:t>
+      </w:r>
+    </w:p>
+    <w:p>
+      <w:r>
+        <w:t xml:space="preserve">    </w:t>
+      </w:r>
+      <w:proofErr w:type="spellStart"/>
+      <w:r>
+        <w:t>layered_audio</w:t>
+      </w:r>
+      <w:proofErr w:type="spellEnd"/>
+      <w:r>
+        <w:t xml:space="preserve"> = </w:t>
+      </w:r>
+      <w:proofErr w:type="spellStart"/>
+      <w:r>
+        <w:t>layered_</w:t>
+      </w:r>
+      <w:proofErr w:type="gramStart"/>
+      <w:r>
+        <w:t>audio.overlay</w:t>
+      </w:r>
+      <w:proofErr w:type="spellEnd"/>
+      <w:proofErr w:type="gramEnd"/>
+      <w:r>
+        <w:t>(chunk)</w:t>
+      </w:r>
+    </w:p>
+    <w:p/>
+    <w:p>
+      <w:proofErr w:type="spellStart"/>
+      <w:r>
+        <w:t>layered_</w:t>
+      </w:r>
+      <w:proofErr w:type="gramStart"/>
+      <w:r>
+        <w:t>audio.export</w:t>
+      </w:r>
+      <w:proofErr w:type="spellEnd"/>
+      <w:proofErr w:type="gramEnd"/>
+      <w:r>
+        <w:t>("layered_output.wav", format="wav")</w:t>
+      </w:r>
+    </w:p>
+    <w:p>
+      <w:r>
+        <w:t>```</w:t>
+      </w:r>
+    </w:p>
+    <w:p/>
+    <w:p>
+      <w:r>
+        <w:t>---</w:t>
+      </w:r>
+    </w:p>
+    <w:p/>
+    <w:p>
+      <w:r>
+        <w:t>### **5. Refining Hidden States**</w:t>
+      </w:r>
+    </w:p>
+    <w:p>
+      <w:r>
+        <w:t>If you want more control over the hidden states:</w:t>
+      </w:r>
+    </w:p>
+    <w:p>
+      <w:r>
+        <w:t>- Manually assign labels to clusters (e.g., "soft," "bright") and use these as initial guesses for training.</w:t>
+      </w:r>
+    </w:p>
+    <w:p>
+      <w:r>
+        <w:t>- Adjust transition probabilities manually if certain transitions are more musically meaningful (e.g., avoid jumping directly from "soft" to "chaotic").</w:t>
+      </w:r>
+    </w:p>
+    <w:p/>
+    <w:p>
+      <w:r>
+        <w:t>---</w:t>
+      </w:r>
+    </w:p>
+    <w:p/>
+    <w:p>
+      <w:r>
+        <w:t>## **Tips for Timbre-Focused Training**</w:t>
+      </w:r>
+    </w:p>
+    <w:p>
+      <w:r>
+        <w:t>1. **Choose Relevant Features**:</w:t>
+      </w:r>
+    </w:p>
+    <w:p>
+      <w:r>
+        <w:t xml:space="preserve">   - Focus on timbre-related features like MFCCs, spectral centroid, flatness, and bandwidth.</w:t>
+      </w:r>
+    </w:p>
+    <w:p>
+      <w:r>
+        <w:t xml:space="preserve">   - Avoid features unrelated to timbre (e.g., tempo) unless rhythm is also important.</w:t>
+      </w:r>
+    </w:p>
+    <w:p/>
+    <w:p>
+      <w:r>
+        <w:t>2. **Pre-Clustering**:</w:t>
+      </w:r>
+    </w:p>
+    <w:p>
+      <w:r>
+        <w:t xml:space="preserve">   - Use clustering methods (e.g., K-Means or DBSCAN) to group similar chunks before training the HMM. This can help initialize meaningful hidden states.</w:t>
+      </w:r>
+    </w:p>
+    <w:p/>
+    <w:p>
+      <w:r>
+        <w:t>3. **Balance Your Dataset**:</w:t>
+      </w:r>
+    </w:p>
+    <w:p>
+      <w:r>
+        <w:t xml:space="preserve">   - Ensure that all timbral categories are well-represented in your training data to avoid biasing the model toward certain states.</w:t>
+      </w:r>
+    </w:p>
+    <w:p/>
+    <w:p>
+      <w:r>
+        <w:t>4. **Experiment with Hidden States**:</w:t>
+      </w:r>
+    </w:p>
+    <w:p>
+      <w:r>
+        <w:t xml:space="preserve">   - Start with a small number of states (e.g., $$ n\_components=3 $$) and increase gradually to capture finer distinctions in timbre.</w:t>
+      </w:r>
+    </w:p>
+    <w:p/>
+    <w:p>
+      <w:r>
+        <w:t>---</w:t>
+      </w:r>
+    </w:p>
+    <w:p/>
+    <w:p>
+      <w:r>
+        <w:t>## **Creative Applications**</w:t>
+      </w:r>
+    </w:p>
+    <w:p>
+      <w:r>
+        <w:t>1. **Dynamic Transitions**:</w:t>
+      </w:r>
+    </w:p>
+    <w:p>
+      <w:r>
+        <w:t xml:space="preserve">   - Use the transition matrix to control how textures evolve over time (e.g., smooth vs. abrupt changes).</w:t>
+      </w:r>
+    </w:p>
+    <w:p/>
+    <w:p>
+      <w:r>
+        <w:t>2. **Layering by State**:</w:t>
+      </w:r>
+    </w:p>
+    <w:p>
+      <w:r>
+        <w:t xml:space="preserve">   - Assign overlapping layers based on hidden states (e.g., multiple "chaotic" chunks played together).</w:t>
+      </w:r>
+    </w:p>
+    <w:p/>
+    <w:p>
+      <w:r>
+        <w:t>3. **Interactive Performance**:</w:t>
+      </w:r>
+    </w:p>
+    <w:p>
+      <w:r>
+        <w:t xml:space="preserve">   - Use real-time input (e.g., MIDI or sensor data) to influence state transitions during live performance.</w:t>
+      </w:r>
+    </w:p>
+    <w:p/>
+    <w:p>
+      <w:r>
+        <w:t>4. **Hybrid Textures**:</w:t>
+      </w:r>
+    </w:p>
+    <w:p>
+      <w:r>
+        <w:t xml:space="preserve">   - Combine generated sequences with additional sounds retrieved from Freesound.org using similar timbral features.</w:t>
+      </w:r>
+    </w:p>
+    <w:p/>
+    <w:p>
+      <w:r>
+        <w:t>---</w:t>
+      </w:r>
+    </w:p>
+    <w:p/>
+    <w:p>
+      <w:r>
+        <w:t>## Final Thoughts</w:t>
+      </w:r>
+    </w:p>
+    <w:p>
+      <w:r>
+        <w:t xml:space="preserve">This workflow leverages the power of HMMs to create </w:t>
+      </w:r>
+      <w:proofErr w:type="gramStart"/>
+      <w:r>
+        <w:t>structured</w:t>
+      </w:r>
+      <w:proofErr w:type="gramEnd"/>
+      <w:r>
+        <w:t xml:space="preserve"> yet unpredictable audio textures based on your piano fragments' timbral qualities. By learning hidden probabilities from your dataset, you can generate evolving sequences that feel organic and musically coherent while leaving room for creative exploration.</w:t>
+      </w:r>
+    </w:p>
+    <w:p/>
+    <w:p>
+      <w:r>
+        <w:t>Let me know if you'd like further help refining any part of this process!</w:t>
       </w:r>
     </w:p>
     <w:sectPr>

</xml_diff>